<commit_message>
Nambah dikit di bab 5.
</commit_message>
<xml_diff>
--- a/TAHAP 2 - OTW/v1.1/BAB 5.docx
+++ b/TAHAP 2 - OTW/v1.1/BAB 5.docx
@@ -56,6 +56,25 @@
       </w:r>
     </w:p>
     <w:p>
+      <w:r>
+        <w:t>Berdasarkan hasil pengujian dari metode yang diajukan, yakni extreme learning machine, dalam proses prediksi kualitas air di Danau Toba, didapat beberapa kesimpulan, yaitu:</w:t>
+      </w:r>
+    </w:p>
+    <w:p>
+      <w:pPr>
+        <w:pStyle w:val="ListParagraph"/>
+        <w:numPr>
+          <w:ilvl w:val="0"/>
+          <w:numId w:val="3"/>
+        </w:numPr>
+        <w:rPr>
+          <w:rFonts w:hint="eastAsia"/>
+        </w:rPr>
+      </w:pPr>
+      <w:bookmarkStart w:id="0" w:name="_GoBack"/>
+      <w:bookmarkEnd w:id="0"/>
+    </w:p>
+    <w:p>
       <w:pPr>
         <w:rPr>
           <w:lang w:val="en-US"/>
@@ -83,8 +102,6 @@
           <w:numId w:val="2"/>
         </w:numPr>
       </w:pPr>
-      <w:bookmarkStart w:id="0" w:name="_GoBack"/>
-      <w:bookmarkEnd w:id="0"/>
     </w:p>
     <w:sectPr>
       <w:footerReference w:type="first" r:id="rId7"/>
@@ -289,6 +306,95 @@
     </w:lvl>
   </w:abstractNum>
   <w:abstractNum w:abstractNumId="1" w15:restartNumberingAfterBreak="0">
+    <w:nsid w:val="698E3DDA"/>
+    <w:multiLevelType w:val="hybridMultilevel"/>
+    <w:tmpl w:val="C3CC16F4"/>
+    <w:lvl w:ilvl="0" w:tplc="0409000F">
+      <w:start w:val="1"/>
+      <w:numFmt w:val="decimal"/>
+      <w:lvlText w:val="%1."/>
+      <w:lvlJc w:val="left"/>
+      <w:pPr>
+        <w:ind w:left="360" w:hanging="360"/>
+      </w:pPr>
+      <w:rPr>
+        <w:rFonts w:hint="default"/>
+      </w:rPr>
+    </w:lvl>
+    <w:lvl w:ilvl="1" w:tplc="04090019" w:tentative="1">
+      <w:start w:val="1"/>
+      <w:numFmt w:val="lowerLetter"/>
+      <w:lvlText w:val="%2."/>
+      <w:lvlJc w:val="left"/>
+      <w:pPr>
+        <w:ind w:left="1080" w:hanging="360"/>
+      </w:pPr>
+    </w:lvl>
+    <w:lvl w:ilvl="2" w:tplc="0409001B" w:tentative="1">
+      <w:start w:val="1"/>
+      <w:numFmt w:val="lowerRoman"/>
+      <w:lvlText w:val="%3."/>
+      <w:lvlJc w:val="right"/>
+      <w:pPr>
+        <w:ind w:left="1800" w:hanging="180"/>
+      </w:pPr>
+    </w:lvl>
+    <w:lvl w:ilvl="3" w:tplc="0409000F" w:tentative="1">
+      <w:start w:val="1"/>
+      <w:numFmt w:val="decimal"/>
+      <w:lvlText w:val="%4."/>
+      <w:lvlJc w:val="left"/>
+      <w:pPr>
+        <w:ind w:left="2520" w:hanging="360"/>
+      </w:pPr>
+    </w:lvl>
+    <w:lvl w:ilvl="4" w:tplc="04090019" w:tentative="1">
+      <w:start w:val="1"/>
+      <w:numFmt w:val="lowerLetter"/>
+      <w:lvlText w:val="%5."/>
+      <w:lvlJc w:val="left"/>
+      <w:pPr>
+        <w:ind w:left="3240" w:hanging="360"/>
+      </w:pPr>
+    </w:lvl>
+    <w:lvl w:ilvl="5" w:tplc="0409001B" w:tentative="1">
+      <w:start w:val="1"/>
+      <w:numFmt w:val="lowerRoman"/>
+      <w:lvlText w:val="%6."/>
+      <w:lvlJc w:val="right"/>
+      <w:pPr>
+        <w:ind w:left="3960" w:hanging="180"/>
+      </w:pPr>
+    </w:lvl>
+    <w:lvl w:ilvl="6" w:tplc="0409000F" w:tentative="1">
+      <w:start w:val="1"/>
+      <w:numFmt w:val="decimal"/>
+      <w:lvlText w:val="%7."/>
+      <w:lvlJc w:val="left"/>
+      <w:pPr>
+        <w:ind w:left="4680" w:hanging="360"/>
+      </w:pPr>
+    </w:lvl>
+    <w:lvl w:ilvl="7" w:tplc="04090019" w:tentative="1">
+      <w:start w:val="1"/>
+      <w:numFmt w:val="lowerLetter"/>
+      <w:lvlText w:val="%8."/>
+      <w:lvlJc w:val="left"/>
+      <w:pPr>
+        <w:ind w:left="5400" w:hanging="360"/>
+      </w:pPr>
+    </w:lvl>
+    <w:lvl w:ilvl="8" w:tplc="0409001B" w:tentative="1">
+      <w:start w:val="1"/>
+      <w:numFmt w:val="lowerRoman"/>
+      <w:lvlText w:val="%9."/>
+      <w:lvlJc w:val="right"/>
+      <w:pPr>
+        <w:ind w:left="6120" w:hanging="180"/>
+      </w:pPr>
+    </w:lvl>
+  </w:abstractNum>
+  <w:abstractNum w:abstractNumId="2" w15:restartNumberingAfterBreak="0">
     <w:nsid w:val="7F861787"/>
     <w:multiLevelType w:val="multilevel"/>
     <w:tmpl w:val="288A97C0"/>
@@ -407,10 +513,13 @@
     </w:lvl>
   </w:abstractNum>
   <w:num w:numId="1">
-    <w:abstractNumId w:val="1"/>
+    <w:abstractNumId w:val="2"/>
   </w:num>
   <w:num w:numId="2">
     <w:abstractNumId w:val="0"/>
+  </w:num>
+  <w:num w:numId="3">
+    <w:abstractNumId w:val="1"/>
   </w:num>
 </w:numbering>
 </file>

</xml_diff>

<commit_message>
Sudah banyak yang diketik.
</commit_message>
<xml_diff>
--- a/TAHAP 2 - OTW/v1.1/BAB 5.docx
+++ b/TAHAP 2 - OTW/v1.1/BAB 5.docx
@@ -56,6 +56,25 @@
       </w:r>
     </w:p>
     <w:p>
+      <w:r>
+        <w:t>Berdasarkan hasil pengujian dari metode yang diajukan, yakni extreme learning machine, dalam proses prediksi kualitas air di Danau Toba, didapat beberapa kesimpulan, yaitu:</w:t>
+      </w:r>
+    </w:p>
+    <w:p>
+      <w:pPr>
+        <w:pStyle w:val="ListParagraph"/>
+        <w:numPr>
+          <w:ilvl w:val="0"/>
+          <w:numId w:val="3"/>
+        </w:numPr>
+        <w:rPr>
+          <w:rFonts w:hint="eastAsia"/>
+        </w:rPr>
+      </w:pPr>
+      <w:bookmarkStart w:id="0" w:name="_GoBack"/>
+      <w:bookmarkEnd w:id="0"/>
+    </w:p>
+    <w:p>
       <w:pPr>
         <w:rPr>
           <w:lang w:val="en-US"/>
@@ -83,8 +102,6 @@
           <w:numId w:val="2"/>
         </w:numPr>
       </w:pPr>
-      <w:bookmarkStart w:id="0" w:name="_GoBack"/>
-      <w:bookmarkEnd w:id="0"/>
     </w:p>
     <w:sectPr>
       <w:footerReference w:type="first" r:id="rId7"/>
@@ -289,6 +306,95 @@
     </w:lvl>
   </w:abstractNum>
   <w:abstractNum w:abstractNumId="1" w15:restartNumberingAfterBreak="0">
+    <w:nsid w:val="698E3DDA"/>
+    <w:multiLevelType w:val="hybridMultilevel"/>
+    <w:tmpl w:val="C3CC16F4"/>
+    <w:lvl w:ilvl="0" w:tplc="0409000F">
+      <w:start w:val="1"/>
+      <w:numFmt w:val="decimal"/>
+      <w:lvlText w:val="%1."/>
+      <w:lvlJc w:val="left"/>
+      <w:pPr>
+        <w:ind w:left="360" w:hanging="360"/>
+      </w:pPr>
+      <w:rPr>
+        <w:rFonts w:hint="default"/>
+      </w:rPr>
+    </w:lvl>
+    <w:lvl w:ilvl="1" w:tplc="04090019" w:tentative="1">
+      <w:start w:val="1"/>
+      <w:numFmt w:val="lowerLetter"/>
+      <w:lvlText w:val="%2."/>
+      <w:lvlJc w:val="left"/>
+      <w:pPr>
+        <w:ind w:left="1080" w:hanging="360"/>
+      </w:pPr>
+    </w:lvl>
+    <w:lvl w:ilvl="2" w:tplc="0409001B" w:tentative="1">
+      <w:start w:val="1"/>
+      <w:numFmt w:val="lowerRoman"/>
+      <w:lvlText w:val="%3."/>
+      <w:lvlJc w:val="right"/>
+      <w:pPr>
+        <w:ind w:left="1800" w:hanging="180"/>
+      </w:pPr>
+    </w:lvl>
+    <w:lvl w:ilvl="3" w:tplc="0409000F" w:tentative="1">
+      <w:start w:val="1"/>
+      <w:numFmt w:val="decimal"/>
+      <w:lvlText w:val="%4."/>
+      <w:lvlJc w:val="left"/>
+      <w:pPr>
+        <w:ind w:left="2520" w:hanging="360"/>
+      </w:pPr>
+    </w:lvl>
+    <w:lvl w:ilvl="4" w:tplc="04090019" w:tentative="1">
+      <w:start w:val="1"/>
+      <w:numFmt w:val="lowerLetter"/>
+      <w:lvlText w:val="%5."/>
+      <w:lvlJc w:val="left"/>
+      <w:pPr>
+        <w:ind w:left="3240" w:hanging="360"/>
+      </w:pPr>
+    </w:lvl>
+    <w:lvl w:ilvl="5" w:tplc="0409001B" w:tentative="1">
+      <w:start w:val="1"/>
+      <w:numFmt w:val="lowerRoman"/>
+      <w:lvlText w:val="%6."/>
+      <w:lvlJc w:val="right"/>
+      <w:pPr>
+        <w:ind w:left="3960" w:hanging="180"/>
+      </w:pPr>
+    </w:lvl>
+    <w:lvl w:ilvl="6" w:tplc="0409000F" w:tentative="1">
+      <w:start w:val="1"/>
+      <w:numFmt w:val="decimal"/>
+      <w:lvlText w:val="%7."/>
+      <w:lvlJc w:val="left"/>
+      <w:pPr>
+        <w:ind w:left="4680" w:hanging="360"/>
+      </w:pPr>
+    </w:lvl>
+    <w:lvl w:ilvl="7" w:tplc="04090019" w:tentative="1">
+      <w:start w:val="1"/>
+      <w:numFmt w:val="lowerLetter"/>
+      <w:lvlText w:val="%8."/>
+      <w:lvlJc w:val="left"/>
+      <w:pPr>
+        <w:ind w:left="5400" w:hanging="360"/>
+      </w:pPr>
+    </w:lvl>
+    <w:lvl w:ilvl="8" w:tplc="0409001B" w:tentative="1">
+      <w:start w:val="1"/>
+      <w:numFmt w:val="lowerRoman"/>
+      <w:lvlText w:val="%9."/>
+      <w:lvlJc w:val="right"/>
+      <w:pPr>
+        <w:ind w:left="6120" w:hanging="180"/>
+      </w:pPr>
+    </w:lvl>
+  </w:abstractNum>
+  <w:abstractNum w:abstractNumId="2" w15:restartNumberingAfterBreak="0">
     <w:nsid w:val="7F861787"/>
     <w:multiLevelType w:val="multilevel"/>
     <w:tmpl w:val="288A97C0"/>
@@ -407,10 +513,13 @@
     </w:lvl>
   </w:abstractNum>
   <w:num w:numId="1">
-    <w:abstractNumId w:val="1"/>
+    <w:abstractNumId w:val="2"/>
   </w:num>
   <w:num w:numId="2">
     <w:abstractNumId w:val="0"/>
+  </w:num>
+  <w:num w:numId="3">
+    <w:abstractNumId w:val="1"/>
   </w:num>
 </w:numbering>
 </file>

</xml_diff>